<commit_message>
Добавил rental/model.py + изменил users/models.py
</commit_message>
<xml_diff>
--- a/kurs.docx
+++ b/kurs.docx
@@ -777,6 +777,9 @@
       <w:pPr>
         <w:widowControl w:val="0"/>
         <w:spacing w:before="1440"/>
+        <w:rPr>
+          <w:lang w:val="en-US"/>
+        </w:rPr>
       </w:pPr>
       <w:r>
         <w:rPr>
@@ -829,6 +832,185 @@
       <w:pPr>
         <w:widowControl w:val="0"/>
         <w:spacing w:before="1440"/>
+        <w:rPr>
+          <w:lang w:val="en-US"/>
+        </w:rPr>
+      </w:pPr>
+    </w:p>
+    <w:p>
+      <w:pPr>
+        <w:widowControl w:val="0"/>
+        <w:spacing w:before="1440"/>
+        <w:rPr>
+          <w:lang w:val="en-US"/>
+        </w:rPr>
+      </w:pPr>
+    </w:p>
+    <w:p>
+      <w:pPr>
+        <w:widowControl w:val="0"/>
+        <w:spacing w:before="1440"/>
+        <w:rPr>
+          <w:lang w:val="en-US"/>
+        </w:rPr>
+      </w:pPr>
+    </w:p>
+    <w:p>
+      <w:pPr>
+        <w:widowControl w:val="0"/>
+        <w:spacing w:before="1440"/>
+        <w:rPr>
+          <w:lang w:val="en-US"/>
+        </w:rPr>
+      </w:pPr>
+      <w:r>
+        <w:lastRenderedPageBreak/>
+        <w:t xml:space="preserve">Изменил </w:t>
+      </w:r>
+      <w:r>
+        <w:rPr>
+          <w:lang w:val="en-US"/>
+        </w:rPr>
+        <w:t>users/models.py</w:t>
+      </w:r>
+    </w:p>
+    <w:p>
+      <w:pPr>
+        <w:widowControl w:val="0"/>
+        <w:spacing w:before="1440"/>
+        <w:rPr>
+          <w:lang w:val="en-US"/>
+        </w:rPr>
+      </w:pPr>
+      <w:r>
+        <w:rPr>
+          <w:noProof/>
+          <w:lang w:val="en-US"/>
+        </w:rPr>
+        <w:drawing>
+          <wp:inline distT="0" distB="0" distL="0" distR="0">
+            <wp:extent cx="6120130" cy="2895600"/>
+            <wp:effectExtent l="0" t="0" r="0" b="0"/>
+            <wp:docPr id="220948970" name="Рисунок 1"/>
+            <wp:cNvGraphicFramePr>
+              <a:graphicFrameLocks xmlns:a="http://schemas.openxmlformats.org/drawingml/2006/main" noChangeAspect="1"/>
+            </wp:cNvGraphicFramePr>
+            <a:graphic xmlns:a="http://schemas.openxmlformats.org/drawingml/2006/main">
+              <a:graphicData uri="http://schemas.openxmlformats.org/drawingml/2006/picture">
+                <pic:pic xmlns:pic="http://schemas.openxmlformats.org/drawingml/2006/picture">
+                  <pic:nvPicPr>
+                    <pic:cNvPr id="220948970" name="Рисунок 220948970"/>
+                    <pic:cNvPicPr/>
+                  </pic:nvPicPr>
+                  <pic:blipFill>
+                    <a:blip r:embed="rId6" cstate="print">
+                      <a:extLst>
+                        <a:ext uri="{28A0092B-C50C-407E-A947-70E740481C1C}">
+                          <a14:useLocalDpi xmlns:a14="http://schemas.microsoft.com/office/drawing/2010/main" val="0"/>
+                        </a:ext>
+                      </a:extLst>
+                    </a:blip>
+                    <a:stretch>
+                      <a:fillRect/>
+                    </a:stretch>
+                  </pic:blipFill>
+                  <pic:spPr>
+                    <a:xfrm>
+                      <a:off x="0" y="0"/>
+                      <a:ext cx="6120130" cy="2895600"/>
+                    </a:xfrm>
+                    <a:prstGeom prst="rect">
+                      <a:avLst/>
+                    </a:prstGeom>
+                  </pic:spPr>
+                </pic:pic>
+              </a:graphicData>
+            </a:graphic>
+          </wp:inline>
+        </w:drawing>
+      </w:r>
+    </w:p>
+    <w:p>
+      <w:pPr>
+        <w:widowControl w:val="0"/>
+        <w:spacing w:before="1440"/>
+        <w:rPr>
+          <w:lang w:val="en-US"/>
+        </w:rPr>
+      </w:pPr>
+      <w:r>
+        <w:t xml:space="preserve">Изменил </w:t>
+      </w:r>
+      <w:r>
+        <w:rPr>
+          <w:lang w:val="en-US"/>
+        </w:rPr>
+        <w:t>rental/users.py</w:t>
+      </w:r>
+    </w:p>
+    <w:p>
+      <w:pPr>
+        <w:widowControl w:val="0"/>
+        <w:spacing w:before="1440"/>
+        <w:rPr>
+          <w:lang w:val="en-US"/>
+        </w:rPr>
+      </w:pPr>
+      <w:r>
+        <w:rPr>
+          <w:noProof/>
+          <w:lang w:val="en-US"/>
+        </w:rPr>
+        <w:drawing>
+          <wp:inline distT="0" distB="0" distL="0" distR="0">
+            <wp:extent cx="6120130" cy="3041015"/>
+            <wp:effectExtent l="0" t="0" r="0" b="0"/>
+            <wp:docPr id="2098780485" name="Рисунок 2"/>
+            <wp:cNvGraphicFramePr>
+              <a:graphicFrameLocks xmlns:a="http://schemas.openxmlformats.org/drawingml/2006/main" noChangeAspect="1"/>
+            </wp:cNvGraphicFramePr>
+            <a:graphic xmlns:a="http://schemas.openxmlformats.org/drawingml/2006/main">
+              <a:graphicData uri="http://schemas.openxmlformats.org/drawingml/2006/picture">
+                <pic:pic xmlns:pic="http://schemas.openxmlformats.org/drawingml/2006/picture">
+                  <pic:nvPicPr>
+                    <pic:cNvPr id="2098780485" name="Рисунок 2098780485"/>
+                    <pic:cNvPicPr/>
+                  </pic:nvPicPr>
+                  <pic:blipFill>
+                    <a:blip r:embed="rId7" cstate="print">
+                      <a:extLst>
+                        <a:ext uri="{28A0092B-C50C-407E-A947-70E740481C1C}">
+                          <a14:useLocalDpi xmlns:a14="http://schemas.microsoft.com/office/drawing/2010/main" val="0"/>
+                        </a:ext>
+                      </a:extLst>
+                    </a:blip>
+                    <a:stretch>
+                      <a:fillRect/>
+                    </a:stretch>
+                  </pic:blipFill>
+                  <pic:spPr>
+                    <a:xfrm>
+                      <a:off x="0" y="0"/>
+                      <a:ext cx="6120130" cy="3041015"/>
+                    </a:xfrm>
+                    <a:prstGeom prst="rect">
+                      <a:avLst/>
+                    </a:prstGeom>
+                  </pic:spPr>
+                </pic:pic>
+              </a:graphicData>
+            </a:graphic>
+          </wp:inline>
+        </w:drawing>
+      </w:r>
+    </w:p>
+    <w:p>
+      <w:pPr>
+        <w:widowControl w:val="0"/>
+        <w:spacing w:before="1440"/>
+        <w:rPr>
+          <w:lang w:val="en-US"/>
+        </w:rPr>
       </w:pPr>
     </w:p>
     <w:sectPr>
@@ -1333,6 +1515,7 @@
   <w:style w:type="character" w:default="1" w:styleId="a0">
     <w:name w:val="Default Paragraph Font"/>
     <w:uiPriority w:val="1"/>
+    <w:semiHidden/>
     <w:unhideWhenUsed/>
   </w:style>
   <w:style w:type="table" w:default="1" w:styleId="a1">

</xml_diff>